<commit_message>
- Added full support for nested controls - API update. See readme for new way of processing documents.
</commit_message>
<xml_diff>
--- a/OpenXMLTemplatesTest/ControlReplacersTests/RepeatingControlTests/Doc.docx
+++ b/OpenXMLTemplatesTest/ControlReplacersTests/RepeatingControlTests/Doc.docx
@@ -1,6 +1,6 @@
 
 <file path=word/document.xml><?xml version="1.0" encoding="utf-8"?>
-<w:document xmlns:wpc="http://schemas.microsoft.com/office/word/2010/wordprocessingCanvas" xmlns:cx="http://schemas.microsoft.com/office/drawing/2014/chartex" xmlns:cx1="http://schemas.microsoft.com/office/drawing/2015/9/8/chartex" xmlns:cx2="http://schemas.microsoft.com/office/drawing/2015/10/21/chartex" xmlns:cx3="http://schemas.microsoft.com/office/drawing/2016/5/9/chartex" xmlns:cx4="http://schemas.microsoft.com/office/drawing/2016/5/10/chartex" xmlns:cx5="http://schemas.microsoft.com/office/drawing/2016/5/11/chartex" xmlns:cx6="http://schemas.microsoft.com/office/drawing/2016/5/12/chartex" xmlns:cx7="http://schemas.microsoft.com/office/drawing/2016/5/13/chartex" xmlns:cx8="http://schemas.microsoft.com/office/drawing/2016/5/14/chartex" xmlns:mc="http://schemas.openxmlformats.org/markup-compatibility/2006" xmlns:aink="http://schemas.microsoft.com/office/drawing/2016/ink" xmlns:am3d="http://schemas.microsoft.com/office/drawing/2017/model3d" xmlns:o="urn:schemas-microsoft-com:office:office" xmlns:r="http://schemas.openxmlformats.org/officeDocument/2006/relationships" xmlns:m="http://schemas.openxmlformats.org/officeDocument/2006/math" xmlns:v="urn:schemas-microsoft-com:vml" xmlns:wp14="http://schemas.microsoft.com/office/word/2010/wordprocessingDrawing" xmlns:wp="http://schemas.openxmlformats.org/drawingml/2006/wordprocessingDrawing" xmlns:w10="urn:schemas-microsoft-com:office:word" xmlns:w="http://schemas.openxmlformats.org/wordprocessingml/2006/main" xmlns:w14="http://schemas.microsoft.com/office/word/2010/wordml" xmlns:w15="http://schemas.microsoft.com/office/word/2012/wordml" xmlns:w16cid="http://schemas.microsoft.com/office/word/2016/wordml/cid" xmlns:w16se="http://schemas.microsoft.com/office/word/2015/wordml/symex" xmlns:wpg="http://schemas.microsoft.com/office/word/2010/wordprocessingGroup" xmlns:wpi="http://schemas.microsoft.com/office/word/2010/wordprocessingInk" xmlns:wne="http://schemas.microsoft.com/office/word/2006/wordml" xmlns:wps="http://schemas.microsoft.com/office/word/2010/wordprocessingShape" mc:Ignorable="w14 w15 w16se w16cid wp14">
+<w:document xmlns:wpc="http://schemas.microsoft.com/office/word/2010/wordprocessingCanvas" xmlns:cx="http://schemas.microsoft.com/office/drawing/2014/chartex" xmlns:cx1="http://schemas.microsoft.com/office/drawing/2015/9/8/chartex" xmlns:cx2="http://schemas.microsoft.com/office/drawing/2015/10/21/chartex" xmlns:cx3="http://schemas.microsoft.com/office/drawing/2016/5/9/chartex" xmlns:cx4="http://schemas.microsoft.com/office/drawing/2016/5/10/chartex" xmlns:cx5="http://schemas.microsoft.com/office/drawing/2016/5/11/chartex" xmlns:cx6="http://schemas.microsoft.com/office/drawing/2016/5/12/chartex" xmlns:cx7="http://schemas.microsoft.com/office/drawing/2016/5/13/chartex" xmlns:cx8="http://schemas.microsoft.com/office/drawing/2016/5/14/chartex" xmlns:mc="http://schemas.openxmlformats.org/markup-compatibility/2006" xmlns:aink="http://schemas.microsoft.com/office/drawing/2016/ink" xmlns:am3d="http://schemas.microsoft.com/office/drawing/2017/model3d" xmlns:o="urn:schemas-microsoft-com:office:office" xmlns:r="http://schemas.openxmlformats.org/officeDocument/2006/relationships" xmlns:m="http://schemas.openxmlformats.org/officeDocument/2006/math" xmlns:v="urn:schemas-microsoft-com:vml" xmlns:wp14="http://schemas.microsoft.com/office/word/2010/wordprocessingDrawing" xmlns:wp="http://schemas.openxmlformats.org/drawingml/2006/wordprocessingDrawing" xmlns:w10="urn:schemas-microsoft-com:office:word" xmlns:w="http://schemas.openxmlformats.org/wordprocessingml/2006/main" xmlns:w14="http://schemas.microsoft.com/office/word/2010/wordml" xmlns:w15="http://schemas.microsoft.com/office/word/2012/wordml" xmlns:w16cex="http://schemas.microsoft.com/office/word/2018/wordml/cex" xmlns:w16cid="http://schemas.microsoft.com/office/word/2016/wordml/cid" xmlns:w16="http://schemas.microsoft.com/office/word/2018/wordml" xmlns:w16se="http://schemas.microsoft.com/office/word/2015/wordml/symex" xmlns:wpg="http://schemas.microsoft.com/office/word/2010/wordprocessingGroup" xmlns:wpi="http://schemas.microsoft.com/office/word/2010/wordprocessingInk" xmlns:wne="http://schemas.microsoft.com/office/word/2006/wordml" xmlns:wps="http://schemas.microsoft.com/office/word/2010/wordprocessingShape" mc:Ignorable="w14 w15 w16se w16cid w16 w16cex wp14">
   <w:body>
     <w:p>
       <w:pPr>
@@ -28,56 +28,9 @@
         </w:placeholder>
         <w:showingPlcHdr/>
       </w:sdtPr>
-      <w:sdtContent>
-        <w:bookmarkStart w:id="0" w:name="_GoBack" w:displacedByCustomXml="prev"/>
-        <w:p>
-          <w:r>
-            <w:rPr>
-              <w:rStyle w:val="PlaceholderText"/>
-            </w:rPr>
-            <w:t>Click or tap here to enter text.</w:t>
-          </w:r>
-        </w:p>
-        <w:bookmarkEnd w:id="0" w:displacedByCustomXml="next"/>
-      </w:sdtContent>
-    </w:sdt>
-    <w:p/>
-    <w:p>
-      <w:pPr>
-        <w:rPr>
-          <w:b/>
-          <w:bCs/>
-          <w:lang w:val="en-US"/>
-        </w:rPr>
-      </w:pPr>
-      <w:r>
-        <w:rPr>
-          <w:b/>
-          <w:bCs/>
-          <w:lang w:val="en-US"/>
-        </w:rPr>
-        <w:t>Inline:</w:t>
-      </w:r>
-    </w:p>
-    <w:sdt>
-      <w:sdtPr>
-        <w:rPr>
-          <w:lang w:val="en-US"/>
-        </w:rPr>
-        <w:tag w:val="repeating_items_inline"/>
-        <w:id w:val="1732732967"/>
-        <w:placeholder>
-          <w:docPart w:val="AF4A36F517524FAFA9A45DD89B5C18A3"/>
-        </w:placeholder>
-        <w:showingPlcHdr/>
-      </w:sdtPr>
+      <w:sdtEndPr/>
       <w:sdtContent>
         <w:p>
-          <w:pPr>
-            <w:rPr>
-              <w:lang w:val="en-US"/>
-            </w:rPr>
-          </w:pPr>
           <w:r>
             <w:rPr>
               <w:rStyle w:val="PlaceholderText"/>
@@ -91,8 +44,6 @@
     <w:p>
       <w:pPr>
         <w:rPr>
-          <w:b/>
-          <w:bCs/>
           <w:lang w:val="en-US"/>
         </w:rPr>
       </w:pPr>
@@ -102,38 +53,37 @@
           <w:bCs/>
           <w:lang w:val="en-US"/>
         </w:rPr>
-        <w:t>Inline with separator:</w:t>
+        <w:t>This is an inline content control</w:t>
       </w:r>
-    </w:p>
-    <w:sdt>
-      <w:sdtPr>
+      <w:r>
         <w:rPr>
           <w:lang w:val="en-US"/>
         </w:rPr>
-        <w:tag w:val="repeating_items_inline_separator_, "/>
-        <w:id w:val="-1992473525"/>
-        <w:placeholder>
-          <w:docPart w:val="AF4A36F517524FAFA9A45DD89B5C18A3"/>
-        </w:placeholder>
-        <w:showingPlcHdr/>
-        <w:text/>
-      </w:sdtPr>
-      <w:sdtContent>
-        <w:p>
-          <w:pPr>
-            <w:rPr>
-              <w:lang w:val="en-US"/>
-            </w:rPr>
-          </w:pPr>
+        <w:t xml:space="preserve">: </w:t>
+      </w:r>
+      <w:sdt>
+        <w:sdtPr>
+          <w:rPr>
+            <w:lang w:val="en-US"/>
+          </w:rPr>
+          <w:tag w:val="repeating_items_separator_, _lastSeparator_ and "/>
+          <w:id w:val="-336302617"/>
+          <w:placeholder>
+            <w:docPart w:val="DefaultPlaceholder_-1854013440"/>
+          </w:placeholder>
+          <w:showingPlcHdr/>
+        </w:sdtPr>
+        <w:sdtEndPr/>
+        <w:sdtContent>
           <w:r>
             <w:rPr>
               <w:rStyle w:val="PlaceholderText"/>
             </w:rPr>
             <w:t>Click or tap here to enter text.</w:t>
           </w:r>
-        </w:p>
-      </w:sdtContent>
-    </w:sdt>
+        </w:sdtContent>
+      </w:sdt>
+    </w:p>
     <w:p>
       <w:pPr>
         <w:rPr>
@@ -155,7 +105,23 @@
           <w:bCs/>
           <w:lang w:val="en-US"/>
         </w:rPr>
-        <w:t>Complex:</w:t>
+        <w:t>Complex</w:t>
+      </w:r>
+      <w:r>
+        <w:rPr>
+          <w:b/>
+          <w:bCs/>
+          <w:lang w:val="en-US"/>
+        </w:rPr>
+        <w:t>, Legacy (using repeatingitem)</w:t>
+      </w:r>
+      <w:r>
+        <w:rPr>
+          <w:b/>
+          <w:bCs/>
+          <w:lang w:val="en-US"/>
+        </w:rPr>
+        <w:t>:</w:t>
       </w:r>
     </w:p>
     <w:sdt>
@@ -169,6 +135,7 @@
           <w:docPart w:val="AF4A36F517524FAFA9A45DD89B5C18A3"/>
         </w:placeholder>
       </w:sdtPr>
+      <w:sdtEndPr/>
       <w:sdtContent>
         <w:p>
           <w:pPr>
@@ -195,6 +162,7 @@
               <w:showingPlcHdr/>
               <w:text/>
             </w:sdtPr>
+            <w:sdtEndPr/>
             <w:sdtContent>
               <w:r>
                 <w:rPr>
@@ -223,6 +191,7 @@
               <w:showingPlcHdr/>
               <w:text/>
             </w:sdtPr>
+            <w:sdtEndPr/>
             <w:sdtContent>
               <w:r>
                 <w:rPr>
@@ -236,6 +205,92 @@
       </w:sdtContent>
     </w:sdt>
     <w:p/>
+    <w:p>
+      <w:pPr>
+        <w:rPr>
+          <w:b/>
+          <w:bCs/>
+          <w:lang w:val="en-US"/>
+        </w:rPr>
+      </w:pPr>
+      <w:r>
+        <w:rPr>
+          <w:b/>
+          <w:bCs/>
+          <w:lang w:val="en-US"/>
+        </w:rPr>
+        <w:t>Nested repeats:</w:t>
+      </w:r>
+    </w:p>
+    <w:sdt>
+      <w:sdtPr>
+        <w:rPr>
+          <w:b/>
+          <w:bCs/>
+          <w:lang w:val="en-US"/>
+        </w:rPr>
+        <w:alias w:val="repeating_nested"/>
+        <w:tag w:val="repeating_nested"/>
+        <w:id w:val="-161467479"/>
+        <w:placeholder>
+          <w:docPart w:val="8D580B38652C4492B3B25BCD7E71A0CE"/>
+        </w:placeholder>
+      </w:sdtPr>
+      <w:sdtEndPr/>
+      <w:sdtContent>
+        <w:p>
+          <w:pPr>
+            <w:rPr>
+              <w:b/>
+              <w:bCs/>
+              <w:lang w:val="en-US"/>
+            </w:rPr>
+          </w:pPr>
+          <w:r>
+            <w:rPr>
+              <w:b/>
+              <w:bCs/>
+              <w:lang w:val="en-US"/>
+            </w:rPr>
+            <w:t xml:space="preserve"> </w:t>
+          </w:r>
+          <w:r>
+            <w:rPr>
+              <w:b/>
+              <w:bCs/>
+              <w:lang w:val="en-US"/>
+            </w:rPr>
+            <w:t xml:space="preserve">Nested list: </w:t>
+          </w:r>
+          <w:sdt>
+            <w:sdtPr>
+              <w:rPr>
+                <w:b/>
+                <w:bCs/>
+                <w:lang w:val="en-US"/>
+              </w:rPr>
+              <w:alias w:val="repeating_nestedList"/>
+              <w:tag w:val="repeating_nestedList"/>
+              <w:id w:val="-1899655863"/>
+              <w:placeholder>
+                <w:docPart w:val="DefaultPlaceholder_-1854013440"/>
+              </w:placeholder>
+            </w:sdtPr>
+            <w:sdtEndPr/>
+            <w:sdtContent>
+              <w:r>
+                <w:rPr>
+                  <w:b/>
+                  <w:bCs/>
+                  <w:lang w:val="en-US"/>
+                </w:rPr>
+                <w:t xml:space="preserve">  </w:t>
+              </w:r>
+            </w:sdtContent>
+          </w:sdt>
+        </w:p>
+      </w:sdtContent>
+    </w:sdt>
     <w:sectPr>
       <w:pgSz w:w="11906" w:h="16838"/>
       <w:pgMar w:top="1440" w:right="1440" w:bottom="1440" w:left="1440" w:header="708" w:footer="708" w:gutter="0"/>
@@ -247,7 +302,7 @@
 </file>
 
 <file path=word/styles.xml><?xml version="1.0" encoding="utf-8"?>
-<w:styles xmlns:mc="http://schemas.openxmlformats.org/markup-compatibility/2006" xmlns:r="http://schemas.openxmlformats.org/officeDocument/2006/relationships" xmlns:w="http://schemas.openxmlformats.org/wordprocessingml/2006/main" xmlns:w14="http://schemas.microsoft.com/office/word/2010/wordml" xmlns:w15="http://schemas.microsoft.com/office/word/2012/wordml" xmlns:w16cid="http://schemas.microsoft.com/office/word/2016/wordml/cid" xmlns:w16se="http://schemas.microsoft.com/office/word/2015/wordml/symex" mc:Ignorable="w14 w15 w16se w16cid">
+<w:styles xmlns:mc="http://schemas.openxmlformats.org/markup-compatibility/2006" xmlns:r="http://schemas.openxmlformats.org/officeDocument/2006/relationships" xmlns:w="http://schemas.openxmlformats.org/wordprocessingml/2006/main" xmlns:w14="http://schemas.microsoft.com/office/word/2010/wordml" xmlns:w15="http://schemas.microsoft.com/office/word/2012/wordml" xmlns:w16cex="http://schemas.microsoft.com/office/word/2018/wordml/cex" xmlns:w16cid="http://schemas.microsoft.com/office/word/2016/wordml/cid" xmlns:w16="http://schemas.microsoft.com/office/word/2018/wordml" xmlns:w16se="http://schemas.microsoft.com/office/word/2015/wordml/symex" mc:Ignorable="w14 w15 w16se w16cid w16 w16cex">
   <w:docDefaults>
     <w:rPrDefault>
       <w:rPr>
@@ -644,7 +699,7 @@
   <w:style w:type="paragraph" w:default="1" w:styleId="Normal">
     <w:name w:val="Normal"/>
     <w:qFormat/>
-    <w:rsid w:val="001B6197"/>
+    <w:rsid w:val="006F65AE"/>
     <w:pPr>
       <w:spacing w:line="256" w:lineRule="auto"/>
     </w:pPr>
@@ -690,7 +745,7 @@
 </file>
 
 <file path=word/glossary/document.xml><?xml version="1.0" encoding="utf-8"?>
-<w:glossaryDocument xmlns:wpc="http://schemas.microsoft.com/office/word/2010/wordprocessingCanvas" xmlns:cx="http://schemas.microsoft.com/office/drawing/2014/chartex" xmlns:cx1="http://schemas.microsoft.com/office/drawing/2015/9/8/chartex" xmlns:cx2="http://schemas.microsoft.com/office/drawing/2015/10/21/chartex" xmlns:cx3="http://schemas.microsoft.com/office/drawing/2016/5/9/chartex" xmlns:cx4="http://schemas.microsoft.com/office/drawing/2016/5/10/chartex" xmlns:cx5="http://schemas.microsoft.com/office/drawing/2016/5/11/chartex" xmlns:cx6="http://schemas.microsoft.com/office/drawing/2016/5/12/chartex" xmlns:cx7="http://schemas.microsoft.com/office/drawing/2016/5/13/chartex" xmlns:cx8="http://schemas.microsoft.com/office/drawing/2016/5/14/chartex" xmlns:mc="http://schemas.openxmlformats.org/markup-compatibility/2006" xmlns:aink="http://schemas.microsoft.com/office/drawing/2016/ink" xmlns:am3d="http://schemas.microsoft.com/office/drawing/2017/model3d" xmlns:o="urn:schemas-microsoft-com:office:office" xmlns:r="http://schemas.openxmlformats.org/officeDocument/2006/relationships" xmlns:m="http://schemas.openxmlformats.org/officeDocument/2006/math" xmlns:v="urn:schemas-microsoft-com:vml" xmlns:wp14="http://schemas.microsoft.com/office/word/2010/wordprocessingDrawing" xmlns:wp="http://schemas.openxmlformats.org/drawingml/2006/wordprocessingDrawing" xmlns:w10="urn:schemas-microsoft-com:office:word" xmlns:w="http://schemas.openxmlformats.org/wordprocessingml/2006/main" xmlns:w14="http://schemas.microsoft.com/office/word/2010/wordml" xmlns:w15="http://schemas.microsoft.com/office/word/2012/wordml" xmlns:w16cid="http://schemas.microsoft.com/office/word/2016/wordml/cid" xmlns:w16se="http://schemas.microsoft.com/office/word/2015/wordml/symex" xmlns:wpg="http://schemas.microsoft.com/office/word/2010/wordprocessingGroup" xmlns:wpi="http://schemas.microsoft.com/office/word/2010/wordprocessingInk" xmlns:wne="http://schemas.microsoft.com/office/word/2006/wordml" xmlns:wps="http://schemas.microsoft.com/office/word/2010/wordprocessingShape" mc:Ignorable="w14 w15 w16se w16cid wp14">
+<w:glossaryDocument xmlns:wpc="http://schemas.microsoft.com/office/word/2010/wordprocessingCanvas" xmlns:cx="http://schemas.microsoft.com/office/drawing/2014/chartex" xmlns:cx1="http://schemas.microsoft.com/office/drawing/2015/9/8/chartex" xmlns:cx2="http://schemas.microsoft.com/office/drawing/2015/10/21/chartex" xmlns:cx3="http://schemas.microsoft.com/office/drawing/2016/5/9/chartex" xmlns:cx4="http://schemas.microsoft.com/office/drawing/2016/5/10/chartex" xmlns:cx5="http://schemas.microsoft.com/office/drawing/2016/5/11/chartex" xmlns:cx6="http://schemas.microsoft.com/office/drawing/2016/5/12/chartex" xmlns:cx7="http://schemas.microsoft.com/office/drawing/2016/5/13/chartex" xmlns:cx8="http://schemas.microsoft.com/office/drawing/2016/5/14/chartex" xmlns:mc="http://schemas.openxmlformats.org/markup-compatibility/2006" xmlns:aink="http://schemas.microsoft.com/office/drawing/2016/ink" xmlns:am3d="http://schemas.microsoft.com/office/drawing/2017/model3d" xmlns:o="urn:schemas-microsoft-com:office:office" xmlns:r="http://schemas.openxmlformats.org/officeDocument/2006/relationships" xmlns:m="http://schemas.openxmlformats.org/officeDocument/2006/math" xmlns:v="urn:schemas-microsoft-com:vml" xmlns:wp14="http://schemas.microsoft.com/office/word/2010/wordprocessingDrawing" xmlns:wp="http://schemas.openxmlformats.org/drawingml/2006/wordprocessingDrawing" xmlns:w10="urn:schemas-microsoft-com:office:word" xmlns:w="http://schemas.openxmlformats.org/wordprocessingml/2006/main" xmlns:w14="http://schemas.microsoft.com/office/word/2010/wordml" xmlns:w15="http://schemas.microsoft.com/office/word/2012/wordml" xmlns:w16cex="http://schemas.microsoft.com/office/word/2018/wordml/cex" xmlns:w16cid="http://schemas.microsoft.com/office/word/2016/wordml/cid" xmlns:w16="http://schemas.microsoft.com/office/word/2018/wordml" xmlns:w16se="http://schemas.microsoft.com/office/word/2015/wordml/symex" xmlns:wpg="http://schemas.microsoft.com/office/word/2010/wordprocessingGroup" xmlns:wpi="http://schemas.microsoft.com/office/word/2010/wordprocessingInk" xmlns:wne="http://schemas.microsoft.com/office/word/2006/wordml" xmlns:wps="http://schemas.microsoft.com/office/word/2010/wordprocessingShape" mc:Ignorable="w14 w15 w16se w16cid w16 w16cex wp14">
   <w:docParts>
     <w:docPart>
       <w:docPartPr>
@@ -710,7 +765,62 @@
       <w:docPartBody>
         <w:p>
           <w:pPr>
-            <w:pStyle w:val="AF4A36F517524FAFA9A45DD89B5C18A3"/>
+            <w:pStyle w:val="AF4A36F517524FAFA9A45DD89B5C18A31"/>
+          </w:pPr>
+          <w:r>
+            <w:rPr>
+              <w:rStyle w:val="PlaceholderText"/>
+            </w:rPr>
+            <w:t>Click or tap here to enter text.</w:t>
+          </w:r>
+        </w:p>
+      </w:docPartBody>
+    </w:docPart>
+    <w:docPart>
+      <w:docPartPr>
+        <w:name w:val="DefaultPlaceholder_-1854013440"/>
+        <w:category>
+          <w:name w:val="General"/>
+          <w:gallery w:val="placeholder"/>
+        </w:category>
+        <w:types>
+          <w:type w:val="bbPlcHdr"/>
+        </w:types>
+        <w:behaviors>
+          <w:behavior w:val="content"/>
+        </w:behaviors>
+        <w:guid w:val="{0EADFD8A-62DA-491D-974F-816BF2E73387}"/>
+      </w:docPartPr>
+      <w:docPartBody>
+        <w:p>
+          <w:r>
+            <w:rPr>
+              <w:rStyle w:val="PlaceholderText"/>
+            </w:rPr>
+            <w:t>Click or tap here to enter text.</w:t>
+          </w:r>
+        </w:p>
+      </w:docPartBody>
+    </w:docPart>
+    <w:docPart>
+      <w:docPartPr>
+        <w:name w:val="8D580B38652C4492B3B25BCD7E71A0CE"/>
+        <w:category>
+          <w:name w:val="General"/>
+          <w:gallery w:val="placeholder"/>
+        </w:category>
+        <w:types>
+          <w:type w:val="bbPlcHdr"/>
+        </w:types>
+        <w:behaviors>
+          <w:behavior w:val="content"/>
+        </w:behaviors>
+        <w:guid w:val="{9607D616-7804-4B15-90C5-FDAE27D483B5}"/>
+      </w:docPartPr>
+      <w:docPartBody>
+        <w:p>
+          <w:pPr>
+            <w:pStyle w:val="8D580B38652C4492B3B25BCD7E71A0CE"/>
           </w:pPr>
           <w:r>
             <w:rPr>
@@ -726,7 +836,7 @@
 </file>
 
 <file path=word/glossary/fontTable.xml><?xml version="1.0" encoding="utf-8"?>
-<w:fonts xmlns:mc="http://schemas.openxmlformats.org/markup-compatibility/2006" xmlns:r="http://schemas.openxmlformats.org/officeDocument/2006/relationships" xmlns:w="http://schemas.openxmlformats.org/wordprocessingml/2006/main" xmlns:w14="http://schemas.microsoft.com/office/word/2010/wordml" xmlns:w15="http://schemas.microsoft.com/office/word/2012/wordml" xmlns:w16cid="http://schemas.microsoft.com/office/word/2016/wordml/cid" xmlns:w16se="http://schemas.microsoft.com/office/word/2015/wordml/symex" mc:Ignorable="w14 w15 w16se w16cid">
+<w:fonts xmlns:mc="http://schemas.openxmlformats.org/markup-compatibility/2006" xmlns:r="http://schemas.openxmlformats.org/officeDocument/2006/relationships" xmlns:w="http://schemas.openxmlformats.org/wordprocessingml/2006/main" xmlns:w14="http://schemas.microsoft.com/office/word/2010/wordml" xmlns:w15="http://schemas.microsoft.com/office/word/2012/wordml" xmlns:w16cex="http://schemas.microsoft.com/office/word/2018/wordml/cex" xmlns:w16cid="http://schemas.microsoft.com/office/word/2016/wordml/cid" xmlns:w16="http://schemas.microsoft.com/office/word/2018/wordml" xmlns:w16se="http://schemas.microsoft.com/office/word/2015/wordml/symex" mc:Ignorable="w14 w15 w16se w16cid w16 w16cex">
   <w:font w:name="Calibri">
     <w:panose1 w:val="020F0502020204030204"/>
     <w:charset w:val="00"/>
@@ -752,7 +862,7 @@
 </file>
 
 <file path=word/glossary/settings.xml><?xml version="1.0" encoding="utf-8"?>
-<w:settings xmlns:mc="http://schemas.openxmlformats.org/markup-compatibility/2006" xmlns:o="urn:schemas-microsoft-com:office:office" xmlns:r="http://schemas.openxmlformats.org/officeDocument/2006/relationships" xmlns:m="http://schemas.openxmlformats.org/officeDocument/2006/math" xmlns:v="urn:schemas-microsoft-com:vml" xmlns:w10="urn:schemas-microsoft-com:office:word" xmlns:w="http://schemas.openxmlformats.org/wordprocessingml/2006/main" xmlns:w14="http://schemas.microsoft.com/office/word/2010/wordml" xmlns:w15="http://schemas.microsoft.com/office/word/2012/wordml" xmlns:w16cid="http://schemas.microsoft.com/office/word/2016/wordml/cid" xmlns:w16se="http://schemas.microsoft.com/office/word/2015/wordml/symex" xmlns:sl="http://schemas.openxmlformats.org/schemaLibrary/2006/main" mc:Ignorable="w14 w15 w16se w16cid">
+<w:settings xmlns:mc="http://schemas.openxmlformats.org/markup-compatibility/2006" xmlns:o="urn:schemas-microsoft-com:office:office" xmlns:r="http://schemas.openxmlformats.org/officeDocument/2006/relationships" xmlns:m="http://schemas.openxmlformats.org/officeDocument/2006/math" xmlns:v="urn:schemas-microsoft-com:vml" xmlns:w10="urn:schemas-microsoft-com:office:word" xmlns:w="http://schemas.openxmlformats.org/wordprocessingml/2006/main" xmlns:w14="http://schemas.microsoft.com/office/word/2010/wordml" xmlns:w15="http://schemas.microsoft.com/office/word/2012/wordml" xmlns:w16cex="http://schemas.microsoft.com/office/word/2018/wordml/cex" xmlns:w16cid="http://schemas.microsoft.com/office/word/2016/wordml/cid" xmlns:w16="http://schemas.microsoft.com/office/word/2018/wordml" xmlns:w16se="http://schemas.microsoft.com/office/word/2015/wordml/symex" xmlns:sl="http://schemas.openxmlformats.org/schemaLibrary/2006/main" mc:Ignorable="w14 w15 w16se w16cid w16 w16cex">
   <w:view w:val="normal"/>
   <w:defaultTabStop w:val="708"/>
   <w:hyphenationZone w:val="425"/>
@@ -768,8 +878,25 @@
   </w:compat>
   <w:rsids>
     <w:rsidRoot w:val="005A1F0D"/>
+    <w:rsid w:val="00120D49"/>
+    <w:rsid w:val="0018215D"/>
+    <w:rsid w:val="001E16F4"/>
+    <w:rsid w:val="001F2EBD"/>
+    <w:rsid w:val="002246E1"/>
+    <w:rsid w:val="003277A5"/>
     <w:rsid w:val="005A1F0D"/>
+    <w:rsid w:val="005D04D1"/>
+    <w:rsid w:val="006177BA"/>
+    <w:rsid w:val="00736119"/>
+    <w:rsid w:val="009B1ABA"/>
+    <w:rsid w:val="009F0406"/>
     <w:rsid w:val="00A87FC5"/>
+    <w:rsid w:val="00AB0ED9"/>
+    <w:rsid w:val="00B810B0"/>
+    <w:rsid w:val="00B86A5A"/>
+    <w:rsid w:val="00BE2FBC"/>
+    <w:rsid w:val="00F962D0"/>
+    <w:rsid w:val="00FD3154"/>
   </w:rsids>
   <m:mathPr>
     <m:mathFont m:val="Cambria Math"/>
@@ -793,7 +920,7 @@
 </file>
 
 <file path=word/glossary/styles.xml><?xml version="1.0" encoding="utf-8"?>
-<w:styles xmlns:mc="http://schemas.openxmlformats.org/markup-compatibility/2006" xmlns:r="http://schemas.openxmlformats.org/officeDocument/2006/relationships" xmlns:w="http://schemas.openxmlformats.org/wordprocessingml/2006/main" xmlns:w14="http://schemas.microsoft.com/office/word/2010/wordml" xmlns:w15="http://schemas.microsoft.com/office/word/2012/wordml" xmlns:w16cid="http://schemas.microsoft.com/office/word/2016/wordml/cid" xmlns:w16se="http://schemas.microsoft.com/office/word/2015/wordml/symex" mc:Ignorable="w14 w15 w16se w16cid">
+<w:styles xmlns:mc="http://schemas.openxmlformats.org/markup-compatibility/2006" xmlns:r="http://schemas.openxmlformats.org/officeDocument/2006/relationships" xmlns:w="http://schemas.openxmlformats.org/wordprocessingml/2006/main" xmlns:w14="http://schemas.microsoft.com/office/word/2010/wordml" xmlns:w15="http://schemas.microsoft.com/office/word/2012/wordml" xmlns:w16cex="http://schemas.microsoft.com/office/word/2018/wordml/cex" xmlns:w16cid="http://schemas.microsoft.com/office/word/2016/wordml/cid" xmlns:w16="http://schemas.microsoft.com/office/word/2018/wordml" xmlns:w16se="http://schemas.microsoft.com/office/word/2015/wordml/symex" mc:Ignorable="w14 w15 w16se w16cid w16 w16cex">
   <w:docDefaults>
     <w:rPrDefault>
       <w:rPr>
@@ -1223,17 +1350,50 @@
     <w:basedOn w:val="DefaultParagraphFont"/>
     <w:uiPriority w:val="99"/>
     <w:semiHidden/>
-    <w:rsid w:val="005A1F0D"/>
+    <w:rsid w:val="003277A5"/>
+    <w:rPr>
+      <w:color w:val="808080"/>
+    </w:rPr>
   </w:style>
   <w:style w:type="paragraph" w:customStyle="1" w:styleId="AF4A36F517524FAFA9A45DD89B5C18A3">
     <w:name w:val="AF4A36F517524FAFA9A45DD89B5C18A3"/>
     <w:rsid w:val="005A1F0D"/>
   </w:style>
+  <w:style w:type="paragraph" w:customStyle="1" w:styleId="AF4A36F517524FAFA9A45DD89B5C18A31">
+    <w:name w:val="AF4A36F517524FAFA9A45DD89B5C18A31"/>
+    <w:rsid w:val="00B810B0"/>
+    <w:pPr>
+      <w:spacing w:line="256" w:lineRule="auto"/>
+    </w:pPr>
+    <w:rPr>
+      <w:rFonts w:eastAsiaTheme="minorHAnsi"/>
+      <w:lang w:eastAsia="en-US"/>
+    </w:rPr>
+  </w:style>
+  <w:style w:type="paragraph" w:customStyle="1" w:styleId="8D580B38652C4492B3B25BCD7E71A0CE">
+    <w:name w:val="8D580B38652C4492B3B25BCD7E71A0CE"/>
+    <w:rsid w:val="00B810B0"/>
+    <w:pPr>
+      <w:spacing w:line="256" w:lineRule="auto"/>
+    </w:pPr>
+    <w:rPr>
+      <w:rFonts w:eastAsiaTheme="minorHAnsi"/>
+      <w:lang w:eastAsia="en-US"/>
+    </w:rPr>
+  </w:style>
+  <w:style w:type="paragraph" w:customStyle="1" w:styleId="9B87B1C36405458E9178AD34087935FE">
+    <w:name w:val="9B87B1C36405458E9178AD34087935FE"/>
+    <w:rsid w:val="003277A5"/>
+  </w:style>
+  <w:style w:type="paragraph" w:customStyle="1" w:styleId="D3CFB5D7EA3343888003AABE8BEB7D3B">
+    <w:name w:val="D3CFB5D7EA3343888003AABE8BEB7D3B"/>
+    <w:rsid w:val="003277A5"/>
+  </w:style>
 </w:styles>
 </file>
 
 <file path=word/glossary/webSettings.xml><?xml version="1.0" encoding="utf-8"?>
-<w:webSettings xmlns:mc="http://schemas.openxmlformats.org/markup-compatibility/2006" xmlns:r="http://schemas.openxmlformats.org/officeDocument/2006/relationships" xmlns:w="http://schemas.openxmlformats.org/wordprocessingml/2006/main" xmlns:w14="http://schemas.microsoft.com/office/word/2010/wordml" xmlns:w15="http://schemas.microsoft.com/office/word/2012/wordml" xmlns:w16cid="http://schemas.microsoft.com/office/word/2016/wordml/cid" xmlns:w16se="http://schemas.microsoft.com/office/word/2015/wordml/symex" mc:Ignorable="w14 w15 w16se w16cid">
+<w:webSettings xmlns:mc="http://schemas.openxmlformats.org/markup-compatibility/2006" xmlns:r="http://schemas.openxmlformats.org/officeDocument/2006/relationships" xmlns:w="http://schemas.openxmlformats.org/wordprocessingml/2006/main" xmlns:w14="http://schemas.microsoft.com/office/word/2010/wordml" xmlns:w15="http://schemas.microsoft.com/office/word/2012/wordml" xmlns:w16cex="http://schemas.microsoft.com/office/word/2018/wordml/cex" xmlns:w16cid="http://schemas.microsoft.com/office/word/2016/wordml/cid" xmlns:w16="http://schemas.microsoft.com/office/word/2018/wordml" xmlns:w16se="http://schemas.microsoft.com/office/word/2015/wordml/symex" mc:Ignorable="w14 w15 w16se w16cid w16 w16cex">
   <w:optimizeForBrowser/>
   <w:allowPNG/>
 </w:webSettings>

</xml_diff>